<commit_message>
add 1 group in 2 class
</commit_message>
<xml_diff>
--- a/分组与选题安排表-信管1601.docx
+++ b/分组与选题安排表-信管1601.docx
@@ -20,10 +20,19 @@
           <w:sz w:val="24"/>
           <w:szCs w:val="24"/>
         </w:rPr>
-        <w:t>分组与选题安排表</w:t>
+        <w:t>1班</w:t>
       </w:r>
       <w:bookmarkStart w:id="0" w:name="_GoBack"/>
       <w:bookmarkEnd w:id="0"/>
+      <w:r>
+        <w:rPr>
+          <w:rFonts w:ascii="宋体" w:eastAsia="宋体" w:hAnsi="宋体" w:hint="eastAsia"/>
+          <w:b w:val="0"/>
+          <w:sz w:val="24"/>
+          <w:szCs w:val="24"/>
+        </w:rPr>
+        <w:t>分组与选题安排表</w:t>
+      </w:r>
     </w:p>
     <w:p>
       <w:pPr>

</xml_diff>

<commit_message>
updated 1-13 group 滕燊 冯仁伟 赵林凤
</commit_message>
<xml_diff>
--- a/分组与选题安排表-信管1601.docx
+++ b/分组与选题安排表-信管1601.docx
@@ -2853,14 +2853,14 @@
     <w:p>
       <w:pPr>
         <w:rPr>
-          <w:rFonts w:eastAsia="宋体"/>
-          <w:sz w:val="24"/>
-          <w:szCs w:val="24"/>
-        </w:rPr>
-      </w:pPr>
-      <w:r>
-        <w:rPr>
-          <w:rFonts w:eastAsia="宋体" w:hint="eastAsia"/>
+          <w:rFonts w:asciiTheme="minorEastAsia" w:eastAsiaTheme="minorEastAsia" w:hAnsiTheme="minorEastAsia"/>
+          <w:sz w:val="24"/>
+          <w:szCs w:val="24"/>
+        </w:rPr>
+      </w:pPr>
+      <w:r>
+        <w:rPr>
+          <w:rFonts w:asciiTheme="minorEastAsia" w:eastAsiaTheme="minorEastAsia" w:hAnsiTheme="minorEastAsia" w:hint="eastAsia"/>
           <w:sz w:val="24"/>
           <w:szCs w:val="24"/>
         </w:rPr>
@@ -2870,142 +2870,508 @@
     <w:p>
       <w:pPr>
         <w:rPr>
-          <w:rFonts w:eastAsia="宋体"/>
-          <w:sz w:val="24"/>
-          <w:szCs w:val="24"/>
-        </w:rPr>
-      </w:pPr>
-      <w:r>
-        <w:rPr>
-          <w:rFonts w:eastAsia="宋体"/>
-          <w:sz w:val="24"/>
-          <w:szCs w:val="24"/>
-        </w:rPr>
-        <w:t>1.</w:t>
-      </w:r>
-      <w:r>
-        <w:rPr>
-          <w:rFonts w:eastAsia="宋体"/>
-          <w:sz w:val="24"/>
-          <w:szCs w:val="24"/>
-        </w:rPr>
-        <w:t>可以灵活控制方块在图形框中运动。</w:t>
-      </w:r>
-    </w:p>
-    <w:p>
-      <w:pPr>
-        <w:rPr>
-          <w:rFonts w:eastAsia="宋体"/>
-          <w:sz w:val="24"/>
-          <w:szCs w:val="24"/>
-        </w:rPr>
-      </w:pPr>
-      <w:r>
-        <w:rPr>
-          <w:rFonts w:eastAsia="宋体"/>
-          <w:sz w:val="24"/>
-          <w:szCs w:val="24"/>
-        </w:rPr>
-        <w:t>2.</w:t>
-      </w:r>
-      <w:r>
-        <w:rPr>
-          <w:rFonts w:eastAsia="宋体"/>
-          <w:sz w:val="24"/>
-          <w:szCs w:val="24"/>
-        </w:rPr>
-        <w:t>游戏过程中方块可以自由旋转。</w:t>
-      </w:r>
-    </w:p>
-    <w:p>
-      <w:pPr>
-        <w:rPr>
-          <w:rFonts w:eastAsia="宋体"/>
-          <w:sz w:val="24"/>
-          <w:szCs w:val="24"/>
-        </w:rPr>
-      </w:pPr>
-      <w:r>
-        <w:rPr>
-          <w:rFonts w:eastAsia="宋体"/>
-          <w:sz w:val="24"/>
-          <w:szCs w:val="24"/>
-        </w:rPr>
-        <w:t>3.</w:t>
-      </w:r>
-      <w:r>
-        <w:rPr>
-          <w:rFonts w:eastAsia="宋体"/>
-          <w:sz w:val="24"/>
-          <w:szCs w:val="24"/>
-        </w:rPr>
-        <w:t>当某</w:t>
-      </w:r>
-      <w:r>
-        <w:rPr>
-          <w:rFonts w:eastAsia="宋体"/>
-          <w:sz w:val="24"/>
-          <w:szCs w:val="24"/>
-        </w:rPr>
-        <w:t>- -</w:t>
-      </w:r>
-      <w:r>
-        <w:rPr>
-          <w:rFonts w:eastAsia="宋体"/>
-          <w:sz w:val="24"/>
-          <w:szCs w:val="24"/>
-        </w:rPr>
-        <w:t>行的方块排列满时，将自动将这一行方块消除，然后将上面所有方块向下移动，可以支持连续消行。</w:t>
-      </w:r>
-    </w:p>
-    <w:p>
-      <w:pPr>
-        <w:rPr>
-          <w:rFonts w:eastAsia="宋体"/>
-          <w:sz w:val="24"/>
-          <w:szCs w:val="24"/>
-        </w:rPr>
-      </w:pPr>
-      <w:r>
-        <w:rPr>
-          <w:rFonts w:eastAsia="宋体"/>
-          <w:sz w:val="24"/>
-          <w:szCs w:val="24"/>
-        </w:rPr>
-        <w:t>4.</w:t>
-      </w:r>
-      <w:r>
-        <w:rPr>
-          <w:rFonts w:eastAsia="宋体"/>
-          <w:sz w:val="24"/>
-          <w:szCs w:val="24"/>
-        </w:rPr>
-        <w:t>游戏前可以选择游戏的速度和游戏的等级，游戏速度既为方块下落速度，游戏等级为初始游戏时在基层随机生成一定行数的无规律方块，生成的行数由你来选择，每行至少产生</w:t>
-      </w:r>
-      <w:r>
-        <w:rPr>
-          <w:rFonts w:eastAsia="宋体"/>
-          <w:sz w:val="24"/>
-          <w:szCs w:val="24"/>
-        </w:rPr>
-        <w:t>5</w:t>
-      </w:r>
-      <w:r>
-        <w:rPr>
-          <w:rFonts w:eastAsia="宋体"/>
-          <w:sz w:val="24"/>
-          <w:szCs w:val="24"/>
-        </w:rPr>
-        <w:t>个以上的无规律方块，这样增加了游戏难度。但是在游戏的</w:t>
-      </w:r>
-      <w:r>
-        <w:rPr>
-          <w:rFonts w:eastAsia="宋体"/>
+          <w:rFonts w:asciiTheme="minorEastAsia" w:eastAsiaTheme="minorEastAsia" w:hAnsiTheme="minorEastAsia"/>
+          <w:sz w:val="24"/>
+          <w:szCs w:val="24"/>
+        </w:rPr>
+      </w:pPr>
+      <w:r>
+        <w:rPr>
+          <w:rFonts w:asciiTheme="minorEastAsia" w:eastAsiaTheme="minorEastAsia" w:hAnsiTheme="minorEastAsia"/>
+          <w:sz w:val="24"/>
+          <w:szCs w:val="24"/>
+        </w:rPr>
+        <w:t>1.可以灵活控制方块在图形框中运动。</w:t>
+      </w:r>
+    </w:p>
+    <w:p>
+      <w:pPr>
+        <w:rPr>
+          <w:rFonts w:asciiTheme="minorEastAsia" w:eastAsiaTheme="minorEastAsia" w:hAnsiTheme="minorEastAsia"/>
+          <w:sz w:val="24"/>
+          <w:szCs w:val="24"/>
+        </w:rPr>
+      </w:pPr>
+      <w:r>
+        <w:rPr>
+          <w:rFonts w:asciiTheme="minorEastAsia" w:eastAsiaTheme="minorEastAsia" w:hAnsiTheme="minorEastAsia"/>
+          <w:sz w:val="24"/>
+          <w:szCs w:val="24"/>
+        </w:rPr>
+        <w:t>2.游戏过程中方块可以自由旋转。</w:t>
+      </w:r>
+    </w:p>
+    <w:p>
+      <w:pPr>
+        <w:rPr>
+          <w:rFonts w:asciiTheme="minorEastAsia" w:eastAsiaTheme="minorEastAsia" w:hAnsiTheme="minorEastAsia"/>
+          <w:sz w:val="24"/>
+          <w:szCs w:val="24"/>
+        </w:rPr>
+      </w:pPr>
+      <w:r>
+        <w:rPr>
+          <w:rFonts w:asciiTheme="minorEastAsia" w:eastAsiaTheme="minorEastAsia" w:hAnsiTheme="minorEastAsia"/>
+          <w:sz w:val="24"/>
+          <w:szCs w:val="24"/>
+        </w:rPr>
+        <w:t>3.当某- -行的方</w:t>
+      </w:r>
+      <w:bookmarkStart w:id="0" w:name="_GoBack"/>
+      <w:bookmarkEnd w:id="0"/>
+      <w:r>
+        <w:rPr>
+          <w:rFonts w:asciiTheme="minorEastAsia" w:eastAsiaTheme="minorEastAsia" w:hAnsiTheme="minorEastAsia"/>
+          <w:sz w:val="24"/>
+          <w:szCs w:val="24"/>
+        </w:rPr>
+        <w:t>块排列满时，将自动将这一行方块消除，然后将上面所有方块向下移动，可以支持连续消行。</w:t>
+      </w:r>
+    </w:p>
+    <w:p>
+      <w:pPr>
+        <w:rPr>
+          <w:rFonts w:asciiTheme="minorEastAsia" w:eastAsiaTheme="minorEastAsia" w:hAnsiTheme="minorEastAsia"/>
+          <w:sz w:val="24"/>
+          <w:szCs w:val="24"/>
+        </w:rPr>
+      </w:pPr>
+      <w:r>
+        <w:rPr>
+          <w:rFonts w:asciiTheme="minorEastAsia" w:eastAsiaTheme="minorEastAsia" w:hAnsiTheme="minorEastAsia"/>
+          <w:sz w:val="24"/>
+          <w:szCs w:val="24"/>
+        </w:rPr>
+        <w:t>4.游戏前可以选择游戏的速度和游戏的等级，游戏速度既为方块下落速度，游戏等级为初始游戏时在基层随机生成一定行数的无规律方块，生成的行数由你来选择，每行至少产生5个以上的无规律方块，这样增加了游戏难度</w:t>
+      </w:r>
+      <w:r>
+        <w:rPr>
+          <w:rFonts w:asciiTheme="minorEastAsia" w:eastAsiaTheme="minorEastAsia" w:hAnsiTheme="minorEastAsia" w:hint="eastAsia"/>
+          <w:sz w:val="24"/>
+          <w:szCs w:val="24"/>
+        </w:rPr>
+        <w:t>。但是在游戏的分数达到一定程度的时候就会重置。</w:t>
+      </w:r>
+    </w:p>
+    <w:p>
+      <w:pPr>
+        <w:rPr>
+          <w:rFonts w:asciiTheme="minorEastAsia" w:eastAsiaTheme="minorEastAsia" w:hAnsiTheme="minorEastAsia"/>
+          <w:sz w:val="24"/>
+          <w:szCs w:val="24"/>
+        </w:rPr>
+      </w:pPr>
+    </w:p>
+    <w:p>
+      <w:pPr>
+        <w:rPr>
+          <w:rFonts w:asciiTheme="minorEastAsia" w:eastAsiaTheme="minorEastAsia" w:hAnsiTheme="minorEastAsia"/>
+          <w:sz w:val="24"/>
+          <w:szCs w:val="24"/>
+        </w:rPr>
+      </w:pPr>
+      <w:r>
+        <w:rPr>
+          <w:rFonts w:asciiTheme="minorEastAsia" w:eastAsiaTheme="minorEastAsia" w:hAnsiTheme="minorEastAsia" w:hint="eastAsia"/>
+          <w:sz w:val="24"/>
+          <w:szCs w:val="24"/>
+        </w:rPr>
+        <w:t>任务分配：</w:t>
+      </w:r>
+    </w:p>
+    <w:p>
+      <w:pPr>
+        <w:pStyle w:val="a7"/>
+        <w:numPr>
+          <w:ilvl w:val="0"/>
+          <w:numId w:val="7"/>
+        </w:numPr>
+        <w:ind w:firstLineChars="0"/>
+        <w:rPr>
+          <w:rFonts w:asciiTheme="minorEastAsia" w:eastAsiaTheme="minorEastAsia" w:hAnsiTheme="minorEastAsia"/>
+          <w:sz w:val="24"/>
+          <w:szCs w:val="24"/>
+        </w:rPr>
+      </w:pPr>
+      <w:r>
+        <w:rPr>
+          <w:rFonts w:asciiTheme="minorEastAsia" w:eastAsiaTheme="minorEastAsia" w:hAnsiTheme="minorEastAsia" w:hint="eastAsia"/>
+          <w:sz w:val="24"/>
+          <w:szCs w:val="24"/>
+        </w:rPr>
+        <w:t xml:space="preserve">代码攥写：滕燊 </w:t>
+      </w:r>
+      <w:r>
+        <w:rPr>
+          <w:rFonts w:asciiTheme="minorEastAsia" w:eastAsiaTheme="minorEastAsia" w:hAnsiTheme="minorEastAsia"/>
+          <w:sz w:val="24"/>
+          <w:szCs w:val="24"/>
+        </w:rPr>
+        <w:t xml:space="preserve"> </w:t>
+      </w:r>
+      <w:r>
+        <w:rPr>
+          <w:rFonts w:asciiTheme="minorEastAsia" w:eastAsiaTheme="minorEastAsia" w:hAnsiTheme="minorEastAsia" w:hint="eastAsia"/>
+          <w:sz w:val="24"/>
+          <w:szCs w:val="24"/>
+        </w:rPr>
+        <w:t>冯仁伟 赵林凤</w:t>
+      </w:r>
+    </w:p>
+    <w:p>
+      <w:pPr>
+        <w:pStyle w:val="a7"/>
+        <w:numPr>
+          <w:ilvl w:val="0"/>
+          <w:numId w:val="8"/>
+        </w:numPr>
+        <w:ind w:firstLineChars="0"/>
+        <w:rPr>
+          <w:rFonts w:asciiTheme="minorEastAsia" w:eastAsiaTheme="minorEastAsia" w:hAnsiTheme="minorEastAsia"/>
+          <w:sz w:val="24"/>
+          <w:szCs w:val="24"/>
+        </w:rPr>
+      </w:pPr>
+      <w:r>
+        <w:rPr>
+          <w:rFonts w:asciiTheme="minorEastAsia" w:eastAsiaTheme="minorEastAsia" w:hAnsiTheme="minorEastAsia" w:hint="eastAsia"/>
+          <w:sz w:val="24"/>
+          <w:szCs w:val="24"/>
+        </w:rPr>
+        <w:t>滕燊负责游戏ui页面大小 菲罗斯方块的大小、颜色， 虚拟坐标系 颜色</w:t>
+      </w:r>
+      <w:r>
+        <w:rPr>
+          <w:rFonts w:asciiTheme="minorEastAsia" w:eastAsiaTheme="minorEastAsia" w:hAnsiTheme="minorEastAsia" w:hint="eastAsia"/>
           <w:sz w:val="24"/>
           <w:szCs w:val="24"/>
         </w:rPr>
         <w:lastRenderedPageBreak/>
-        <w:t>分数达到一定程度的时候就会重置。</w:t>
+        <w:t>标记 game</w:t>
+      </w:r>
+      <w:r>
+        <w:rPr>
+          <w:rFonts w:asciiTheme="minorEastAsia" w:eastAsiaTheme="minorEastAsia" w:hAnsiTheme="minorEastAsia"/>
+          <w:sz w:val="24"/>
+          <w:szCs w:val="24"/>
+        </w:rPr>
+        <w:t>over</w:t>
+      </w:r>
+      <w:r>
+        <w:rPr>
+          <w:rFonts w:asciiTheme="minorEastAsia" w:eastAsiaTheme="minorEastAsia" w:hAnsiTheme="minorEastAsia" w:hint="eastAsia"/>
+          <w:sz w:val="24"/>
+          <w:szCs w:val="24"/>
+        </w:rPr>
+        <w:t>系统 计时系统</w:t>
+      </w:r>
+    </w:p>
+    <w:p>
+      <w:pPr>
+        <w:pStyle w:val="a7"/>
+        <w:numPr>
+          <w:ilvl w:val="0"/>
+          <w:numId w:val="8"/>
+        </w:numPr>
+        <w:ind w:firstLineChars="0"/>
+        <w:rPr>
+          <w:rFonts w:asciiTheme="minorEastAsia" w:eastAsiaTheme="minorEastAsia" w:hAnsiTheme="minorEastAsia"/>
+          <w:sz w:val="24"/>
+          <w:szCs w:val="24"/>
+        </w:rPr>
+      </w:pPr>
+      <w:r>
+        <w:rPr>
+          <w:rFonts w:asciiTheme="minorEastAsia" w:eastAsiaTheme="minorEastAsia" w:hAnsiTheme="minorEastAsia" w:hint="eastAsia"/>
+          <w:sz w:val="24"/>
+          <w:szCs w:val="24"/>
+        </w:rPr>
+        <w:t>赵林凤负责碰撞检测系统装饰器 消除系统 等级系统</w:t>
+      </w:r>
+    </w:p>
+    <w:p>
+      <w:pPr>
+        <w:pStyle w:val="a7"/>
+        <w:numPr>
+          <w:ilvl w:val="0"/>
+          <w:numId w:val="8"/>
+        </w:numPr>
+        <w:ind w:firstLineChars="0"/>
+        <w:rPr>
+          <w:rFonts w:asciiTheme="minorEastAsia" w:eastAsiaTheme="minorEastAsia" w:hAnsiTheme="minorEastAsia"/>
+          <w:sz w:val="24"/>
+          <w:szCs w:val="24"/>
+        </w:rPr>
+      </w:pPr>
+      <w:r>
+        <w:rPr>
+          <w:rFonts w:asciiTheme="minorEastAsia" w:eastAsiaTheme="minorEastAsia" w:hAnsiTheme="minorEastAsia" w:hint="eastAsia"/>
+          <w:sz w:val="24"/>
+          <w:szCs w:val="24"/>
+        </w:rPr>
+        <w:t>冯仁伟负责碰撞检测装饰器 初始化方块 主函数</w:t>
+      </w:r>
+    </w:p>
+    <w:p>
+      <w:pPr>
+        <w:pStyle w:val="a7"/>
+        <w:numPr>
+          <w:ilvl w:val="0"/>
+          <w:numId w:val="8"/>
+        </w:numPr>
+        <w:ind w:firstLineChars="0"/>
+        <w:rPr>
+          <w:rFonts w:asciiTheme="minorEastAsia" w:eastAsiaTheme="minorEastAsia" w:hAnsiTheme="minorEastAsia"/>
+          <w:sz w:val="24"/>
+          <w:szCs w:val="24"/>
+        </w:rPr>
+      </w:pPr>
+      <w:r>
+        <w:rPr>
+          <w:rFonts w:asciiTheme="minorEastAsia" w:eastAsiaTheme="minorEastAsia" w:hAnsiTheme="minorEastAsia" w:hint="eastAsia"/>
+          <w:sz w:val="24"/>
+          <w:szCs w:val="24"/>
+        </w:rPr>
+        <w:t xml:space="preserve">滕燊 赵林凤 </w:t>
+      </w:r>
+      <w:r>
+        <w:rPr>
+          <w:rFonts w:asciiTheme="minorEastAsia" w:eastAsiaTheme="minorEastAsia" w:hAnsiTheme="minorEastAsia"/>
+          <w:sz w:val="24"/>
+          <w:szCs w:val="24"/>
+        </w:rPr>
+        <w:t xml:space="preserve"> </w:t>
+      </w:r>
+      <w:r>
+        <w:rPr>
+          <w:rFonts w:asciiTheme="minorEastAsia" w:eastAsiaTheme="minorEastAsia" w:hAnsiTheme="minorEastAsia" w:hint="eastAsia"/>
+          <w:sz w:val="24"/>
+          <w:szCs w:val="24"/>
+        </w:rPr>
+        <w:t>冯仁伟共同解决方块预览问题</w:t>
+      </w:r>
+    </w:p>
+    <w:p>
+      <w:pPr>
+        <w:pStyle w:val="a7"/>
+        <w:numPr>
+          <w:ilvl w:val="0"/>
+          <w:numId w:val="7"/>
+        </w:numPr>
+        <w:ind w:firstLineChars="0"/>
+        <w:rPr>
+          <w:rFonts w:asciiTheme="minorEastAsia" w:eastAsiaTheme="minorEastAsia" w:hAnsiTheme="minorEastAsia"/>
+          <w:sz w:val="24"/>
+          <w:szCs w:val="24"/>
+        </w:rPr>
+      </w:pPr>
+      <w:r>
+        <w:rPr>
+          <w:rFonts w:asciiTheme="minorEastAsia" w:eastAsiaTheme="minorEastAsia" w:hAnsiTheme="minorEastAsia" w:hint="eastAsia"/>
+          <w:sz w:val="24"/>
+          <w:szCs w:val="24"/>
+        </w:rPr>
+        <w:t xml:space="preserve">课程设计：滕燊 </w:t>
+      </w:r>
+      <w:r>
+        <w:rPr>
+          <w:rFonts w:asciiTheme="minorEastAsia" w:eastAsiaTheme="minorEastAsia" w:hAnsiTheme="minorEastAsia"/>
+          <w:sz w:val="24"/>
+          <w:szCs w:val="24"/>
+        </w:rPr>
+        <w:t xml:space="preserve"> </w:t>
+      </w:r>
+      <w:r>
+        <w:rPr>
+          <w:rFonts w:asciiTheme="minorEastAsia" w:eastAsiaTheme="minorEastAsia" w:hAnsiTheme="minorEastAsia" w:hint="eastAsia"/>
+          <w:sz w:val="24"/>
+          <w:szCs w:val="24"/>
+        </w:rPr>
+        <w:t>冯仁伟 赵林凤</w:t>
+      </w:r>
+    </w:p>
+    <w:p>
+      <w:pPr>
+        <w:pStyle w:val="a7"/>
+        <w:numPr>
+          <w:ilvl w:val="0"/>
+          <w:numId w:val="7"/>
+        </w:numPr>
+        <w:ind w:firstLineChars="0"/>
+        <w:rPr>
+          <w:rFonts w:asciiTheme="minorEastAsia" w:eastAsiaTheme="minorEastAsia" w:hAnsiTheme="minorEastAsia"/>
+          <w:sz w:val="24"/>
+          <w:szCs w:val="24"/>
+        </w:rPr>
+      </w:pPr>
+      <w:r>
+        <w:rPr>
+          <w:rFonts w:asciiTheme="minorEastAsia" w:eastAsiaTheme="minorEastAsia" w:hAnsiTheme="minorEastAsia" w:hint="eastAsia"/>
+          <w:sz w:val="24"/>
+          <w:szCs w:val="24"/>
+        </w:rPr>
+        <w:t>程序调试：滕燊</w:t>
+      </w:r>
+    </w:p>
+    <w:p>
+      <w:pPr>
+        <w:pStyle w:val="a7"/>
+        <w:numPr>
+          <w:ilvl w:val="0"/>
+          <w:numId w:val="7"/>
+        </w:numPr>
+        <w:ind w:firstLineChars="0"/>
+        <w:rPr>
+          <w:rFonts w:asciiTheme="minorEastAsia" w:eastAsiaTheme="minorEastAsia" w:hAnsiTheme="minorEastAsia"/>
+          <w:sz w:val="24"/>
+          <w:szCs w:val="24"/>
+        </w:rPr>
+      </w:pPr>
+      <w:r>
+        <w:rPr>
+          <w:rFonts w:asciiTheme="minorEastAsia" w:eastAsiaTheme="minorEastAsia" w:hAnsiTheme="minorEastAsia" w:hint="eastAsia"/>
+          <w:sz w:val="24"/>
+          <w:szCs w:val="24"/>
+        </w:rPr>
+        <w:t>代码注释：</w:t>
+      </w:r>
+    </w:p>
+    <w:p>
+      <w:pPr>
+        <w:ind w:firstLine="360"/>
+        <w:rPr>
+          <w:rFonts w:asciiTheme="minorEastAsia" w:eastAsiaTheme="minorEastAsia" w:hAnsiTheme="minorEastAsia"/>
+          <w:sz w:val="24"/>
+          <w:szCs w:val="24"/>
+        </w:rPr>
+      </w:pPr>
+      <w:r>
+        <w:rPr>
+          <w:rFonts w:asciiTheme="minorEastAsia" w:eastAsiaTheme="minorEastAsia" w:hAnsiTheme="minorEastAsia" w:hint="eastAsia"/>
+          <w:sz w:val="24"/>
+          <w:szCs w:val="24"/>
+        </w:rPr>
+        <w:t>a</w:t>
+      </w:r>
+      <w:r>
+        <w:rPr>
+          <w:rFonts w:asciiTheme="minorEastAsia" w:eastAsiaTheme="minorEastAsia" w:hAnsiTheme="minorEastAsia"/>
+          <w:sz w:val="24"/>
+          <w:szCs w:val="24"/>
+        </w:rPr>
+        <w:t>.</w:t>
+      </w:r>
+      <w:r>
+        <w:rPr>
+          <w:rFonts w:asciiTheme="minorEastAsia" w:eastAsiaTheme="minorEastAsia" w:hAnsiTheme="minorEastAsia" w:hint="eastAsia"/>
+          <w:sz w:val="24"/>
+          <w:szCs w:val="24"/>
+        </w:rPr>
+        <w:t>滕燊注释：滕燊负责游戏ui页面大小 菲罗斯方块的大小、颜色， 虚拟坐标系 颜色标记 game</w:t>
+      </w:r>
+      <w:r>
+        <w:rPr>
+          <w:rFonts w:asciiTheme="minorEastAsia" w:eastAsiaTheme="minorEastAsia" w:hAnsiTheme="minorEastAsia"/>
+          <w:sz w:val="24"/>
+          <w:szCs w:val="24"/>
+        </w:rPr>
+        <w:t>over</w:t>
+      </w:r>
+      <w:r>
+        <w:rPr>
+          <w:rFonts w:asciiTheme="minorEastAsia" w:eastAsiaTheme="minorEastAsia" w:hAnsiTheme="minorEastAsia" w:hint="eastAsia"/>
+          <w:sz w:val="24"/>
+          <w:szCs w:val="24"/>
+        </w:rPr>
+        <w:t>系统 计时系统</w:t>
+      </w:r>
+    </w:p>
+    <w:p>
+      <w:pPr>
+        <w:ind w:firstLine="360"/>
+        <w:rPr>
+          <w:rFonts w:asciiTheme="minorEastAsia" w:eastAsiaTheme="minorEastAsia" w:hAnsiTheme="minorEastAsia"/>
+          <w:sz w:val="24"/>
+          <w:szCs w:val="24"/>
+        </w:rPr>
+      </w:pPr>
+      <w:r>
+        <w:rPr>
+          <w:rFonts w:asciiTheme="minorEastAsia" w:eastAsiaTheme="minorEastAsia" w:hAnsiTheme="minorEastAsia"/>
+          <w:sz w:val="24"/>
+          <w:szCs w:val="24"/>
+        </w:rPr>
+        <w:t>b.</w:t>
+      </w:r>
+      <w:r>
+        <w:rPr>
+          <w:rFonts w:asciiTheme="minorEastAsia" w:eastAsiaTheme="minorEastAsia" w:hAnsiTheme="minorEastAsia" w:hint="eastAsia"/>
+          <w:sz w:val="24"/>
+          <w:szCs w:val="24"/>
+        </w:rPr>
+        <w:t>赵林凤注释：碰撞检测系统装饰器 消除系统 等级系统</w:t>
+      </w:r>
+    </w:p>
+    <w:p>
+      <w:pPr>
+        <w:pStyle w:val="a7"/>
+        <w:numPr>
+          <w:ilvl w:val="0"/>
+          <w:numId w:val="8"/>
+        </w:numPr>
+        <w:ind w:firstLineChars="0"/>
+        <w:rPr>
+          <w:rFonts w:asciiTheme="minorEastAsia" w:eastAsiaTheme="minorEastAsia" w:hAnsiTheme="minorEastAsia"/>
+          <w:sz w:val="24"/>
+          <w:szCs w:val="24"/>
+        </w:rPr>
+      </w:pPr>
+      <w:r>
+        <w:rPr>
+          <w:rFonts w:asciiTheme="minorEastAsia" w:eastAsiaTheme="minorEastAsia" w:hAnsiTheme="minorEastAsia" w:hint="eastAsia"/>
+          <w:sz w:val="24"/>
+          <w:szCs w:val="24"/>
+        </w:rPr>
+        <w:t>c</w:t>
+      </w:r>
+      <w:r>
+        <w:rPr>
+          <w:rFonts w:asciiTheme="minorEastAsia" w:eastAsiaTheme="minorEastAsia" w:hAnsiTheme="minorEastAsia"/>
+          <w:sz w:val="24"/>
+          <w:szCs w:val="24"/>
+        </w:rPr>
+        <w:t>.</w:t>
+      </w:r>
+      <w:r>
+        <w:rPr>
+          <w:rFonts w:asciiTheme="minorEastAsia" w:eastAsiaTheme="minorEastAsia" w:hAnsiTheme="minorEastAsia" w:hint="eastAsia"/>
+          <w:sz w:val="24"/>
+          <w:szCs w:val="24"/>
+        </w:rPr>
+        <w:t>冯仁伟注释：冯仁伟负责碰撞检测装饰器 初始化方块 主函数</w:t>
+      </w:r>
+    </w:p>
+    <w:p>
+      <w:pPr>
+        <w:pStyle w:val="a7"/>
+        <w:numPr>
+          <w:ilvl w:val="0"/>
+          <w:numId w:val="7"/>
+        </w:numPr>
+        <w:ind w:firstLineChars="0"/>
+        <w:rPr>
+          <w:rFonts w:asciiTheme="minorEastAsia" w:eastAsiaTheme="minorEastAsia" w:hAnsiTheme="minorEastAsia"/>
+          <w:sz w:val="24"/>
+          <w:szCs w:val="24"/>
+        </w:rPr>
+      </w:pPr>
+      <w:r>
+        <w:rPr>
+          <w:rFonts w:asciiTheme="minorEastAsia" w:eastAsiaTheme="minorEastAsia" w:hAnsiTheme="minorEastAsia" w:hint="eastAsia"/>
+          <w:sz w:val="24"/>
+          <w:szCs w:val="24"/>
+        </w:rPr>
+        <w:t>代码格式编排：：冯仁伟</w:t>
       </w:r>
     </w:p>
     <w:p>
@@ -3013,327 +3379,19 @@
         <w:adjustRightInd w:val="0"/>
         <w:snapToGrid w:val="0"/>
         <w:rPr>
-          <w:rFonts w:eastAsia="宋体"/>
-          <w:sz w:val="24"/>
-          <w:szCs w:val="24"/>
-        </w:rPr>
-      </w:pPr>
-      <w:bookmarkStart w:id="0" w:name="_GoBack"/>
-      <w:r>
-        <w:rPr>
-          <w:rFonts w:eastAsia="宋体" w:hint="eastAsia"/>
-          <w:sz w:val="24"/>
-          <w:szCs w:val="24"/>
-        </w:rPr>
-        <w:t>任务分配：</w:t>
-      </w:r>
-    </w:p>
-    <w:p>
-      <w:pPr>
-        <w:adjustRightInd w:val="0"/>
-        <w:snapToGrid w:val="0"/>
-        <w:rPr>
-          <w:rFonts w:eastAsia="宋体"/>
-          <w:sz w:val="24"/>
-          <w:szCs w:val="24"/>
-        </w:rPr>
-      </w:pPr>
-      <w:r>
-        <w:rPr>
-          <w:rFonts w:eastAsia="宋体"/>
-          <w:sz w:val="24"/>
-          <w:szCs w:val="24"/>
-        </w:rPr>
-        <w:t>1</w:t>
-      </w:r>
-      <w:r>
-        <w:rPr>
-          <w:rFonts w:eastAsia="宋体"/>
-          <w:sz w:val="24"/>
-          <w:szCs w:val="24"/>
-        </w:rPr>
-        <w:tab/>
-      </w:r>
-      <w:r>
-        <w:rPr>
-          <w:rFonts w:eastAsia="宋体"/>
-          <w:sz w:val="24"/>
-          <w:szCs w:val="24"/>
-        </w:rPr>
-        <w:t>代码攥写：滕燊</w:t>
-      </w:r>
-      <w:r>
-        <w:rPr>
-          <w:rFonts w:eastAsia="宋体"/>
-          <w:sz w:val="24"/>
-          <w:szCs w:val="24"/>
-        </w:rPr>
-        <w:t xml:space="preserve">  </w:t>
-      </w:r>
-      <w:r>
-        <w:rPr>
-          <w:rFonts w:eastAsia="宋体"/>
-          <w:sz w:val="24"/>
-          <w:szCs w:val="24"/>
-        </w:rPr>
-        <w:t>冯仁伟</w:t>
-      </w:r>
-      <w:r>
-        <w:rPr>
-          <w:rFonts w:eastAsia="宋体"/>
-          <w:sz w:val="24"/>
-          <w:szCs w:val="24"/>
-        </w:rPr>
-        <w:t xml:space="preserve"> </w:t>
-      </w:r>
-      <w:r>
-        <w:rPr>
-          <w:rFonts w:eastAsia="宋体"/>
-          <w:sz w:val="24"/>
-          <w:szCs w:val="24"/>
-        </w:rPr>
-        <w:t>赵林凤</w:t>
-      </w:r>
-    </w:p>
-    <w:p>
-      <w:pPr>
-        <w:adjustRightInd w:val="0"/>
-        <w:snapToGrid w:val="0"/>
-        <w:rPr>
-          <w:rFonts w:eastAsia="宋体"/>
-          <w:sz w:val="24"/>
-          <w:szCs w:val="24"/>
-        </w:rPr>
-      </w:pPr>
-      <w:r>
-        <w:rPr>
-          <w:rFonts w:eastAsia="宋体"/>
-          <w:sz w:val="24"/>
-          <w:szCs w:val="24"/>
-        </w:rPr>
-        <w:t>2</w:t>
-      </w:r>
-      <w:r>
-        <w:rPr>
-          <w:rFonts w:eastAsia="宋体"/>
-          <w:sz w:val="24"/>
-          <w:szCs w:val="24"/>
-        </w:rPr>
-        <w:tab/>
-      </w:r>
-      <w:r>
-        <w:rPr>
-          <w:rFonts w:eastAsia="宋体"/>
-          <w:sz w:val="24"/>
-          <w:szCs w:val="24"/>
-        </w:rPr>
-        <w:t>课程设计：滕燊</w:t>
-      </w:r>
-      <w:r>
-        <w:rPr>
-          <w:rFonts w:eastAsia="宋体"/>
-          <w:sz w:val="24"/>
-          <w:szCs w:val="24"/>
-        </w:rPr>
-        <w:t xml:space="preserve">  </w:t>
-      </w:r>
-      <w:r>
-        <w:rPr>
-          <w:rFonts w:eastAsia="宋体"/>
-          <w:sz w:val="24"/>
-          <w:szCs w:val="24"/>
-        </w:rPr>
-        <w:t>冯仁伟</w:t>
-      </w:r>
-      <w:r>
-        <w:rPr>
-          <w:rFonts w:eastAsia="宋体"/>
-          <w:sz w:val="24"/>
-          <w:szCs w:val="24"/>
-        </w:rPr>
-        <w:t xml:space="preserve"> </w:t>
-      </w:r>
-      <w:r>
-        <w:rPr>
-          <w:rFonts w:eastAsia="宋体"/>
-          <w:sz w:val="24"/>
-          <w:szCs w:val="24"/>
-        </w:rPr>
-        <w:t>赵林凤</w:t>
-      </w:r>
-    </w:p>
-    <w:p>
-      <w:pPr>
-        <w:adjustRightInd w:val="0"/>
-        <w:snapToGrid w:val="0"/>
-        <w:rPr>
-          <w:rFonts w:eastAsia="宋体"/>
-          <w:sz w:val="24"/>
-          <w:szCs w:val="24"/>
-        </w:rPr>
-      </w:pPr>
-      <w:r>
-        <w:rPr>
-          <w:rFonts w:eastAsia="宋体"/>
-          <w:sz w:val="24"/>
-          <w:szCs w:val="24"/>
-        </w:rPr>
-        <w:t>3</w:t>
-      </w:r>
-      <w:r>
-        <w:rPr>
-          <w:rFonts w:eastAsia="宋体"/>
-          <w:sz w:val="24"/>
-          <w:szCs w:val="24"/>
-        </w:rPr>
-        <w:tab/>
-      </w:r>
-      <w:r>
-        <w:rPr>
-          <w:rFonts w:eastAsia="宋体"/>
-          <w:sz w:val="24"/>
-          <w:szCs w:val="24"/>
-        </w:rPr>
-        <w:t>程序调试：滕燊</w:t>
-      </w:r>
-    </w:p>
-    <w:p>
-      <w:pPr>
-        <w:adjustRightInd w:val="0"/>
-        <w:snapToGrid w:val="0"/>
-        <w:rPr>
-          <w:rFonts w:eastAsia="宋体"/>
-          <w:sz w:val="24"/>
-          <w:szCs w:val="24"/>
-        </w:rPr>
-      </w:pPr>
-      <w:r>
-        <w:rPr>
-          <w:rFonts w:eastAsia="宋体"/>
-          <w:sz w:val="24"/>
-          <w:szCs w:val="24"/>
-        </w:rPr>
-        <w:t>4</w:t>
-      </w:r>
-      <w:r>
-        <w:rPr>
-          <w:rFonts w:eastAsia="宋体"/>
-          <w:sz w:val="24"/>
-          <w:szCs w:val="24"/>
-        </w:rPr>
-        <w:tab/>
-      </w:r>
-      <w:r>
-        <w:rPr>
-          <w:rFonts w:eastAsia="宋体"/>
-          <w:sz w:val="24"/>
-          <w:szCs w:val="24"/>
-        </w:rPr>
-        <w:t>代码注释：赵林凤</w:t>
-      </w:r>
-    </w:p>
-    <w:p>
-      <w:pPr>
-        <w:adjustRightInd w:val="0"/>
-        <w:snapToGrid w:val="0"/>
-        <w:rPr>
-          <w:rFonts w:eastAsia="宋体"/>
-          <w:sz w:val="24"/>
-          <w:szCs w:val="24"/>
-        </w:rPr>
-      </w:pPr>
-      <w:r>
-        <w:rPr>
-          <w:rFonts w:eastAsia="宋体"/>
-          <w:sz w:val="24"/>
-          <w:szCs w:val="24"/>
-        </w:rPr>
-        <w:t>5</w:t>
-      </w:r>
-      <w:r>
-        <w:rPr>
-          <w:rFonts w:eastAsia="宋体"/>
-          <w:sz w:val="24"/>
-          <w:szCs w:val="24"/>
-        </w:rPr>
-        <w:tab/>
-      </w:r>
-      <w:r>
-        <w:rPr>
-          <w:rFonts w:eastAsia="宋体"/>
-          <w:sz w:val="24"/>
-          <w:szCs w:val="24"/>
-        </w:rPr>
-        <w:t>代码格式编排：；冯仁伟</w:t>
-      </w:r>
-    </w:p>
-    <w:p>
-      <w:pPr>
-        <w:adjustRightInd w:val="0"/>
-        <w:snapToGrid w:val="0"/>
-        <w:rPr>
-          <w:rFonts w:eastAsia="宋体"/>
-          <w:sz w:val="24"/>
-          <w:szCs w:val="24"/>
-        </w:rPr>
-      </w:pPr>
-      <w:r>
-        <w:rPr>
-          <w:rFonts w:eastAsia="宋体"/>
-          <w:sz w:val="24"/>
-          <w:szCs w:val="24"/>
-        </w:rPr>
-        <w:t>6</w:t>
-      </w:r>
-      <w:r>
-        <w:rPr>
-          <w:rFonts w:eastAsia="宋体"/>
-          <w:sz w:val="24"/>
-          <w:szCs w:val="24"/>
-        </w:rPr>
-        <w:tab/>
-      </w:r>
-      <w:r>
-        <w:rPr>
-          <w:rFonts w:eastAsia="宋体"/>
-          <w:sz w:val="24"/>
-          <w:szCs w:val="24"/>
-        </w:rPr>
-        <w:t>代码维护：滕燊</w:t>
-      </w:r>
-      <w:r>
-        <w:rPr>
-          <w:rFonts w:eastAsia="宋体"/>
-          <w:sz w:val="24"/>
-          <w:szCs w:val="24"/>
-        </w:rPr>
-        <w:t xml:space="preserve"> </w:t>
-      </w:r>
-      <w:r>
-        <w:rPr>
-          <w:rFonts w:eastAsia="宋体"/>
-          <w:sz w:val="24"/>
-          <w:szCs w:val="24"/>
-        </w:rPr>
-        <w:t>赵林凤</w:t>
-      </w:r>
-      <w:r>
-        <w:rPr>
-          <w:rFonts w:eastAsia="宋体"/>
-          <w:sz w:val="24"/>
-          <w:szCs w:val="24"/>
-        </w:rPr>
-        <w:t xml:space="preserve"> </w:t>
-      </w:r>
-      <w:r>
-        <w:rPr>
-          <w:rFonts w:eastAsia="宋体"/>
-          <w:sz w:val="24"/>
-          <w:szCs w:val="24"/>
-        </w:rPr>
-        <w:t>冯仁伟</w:t>
-      </w:r>
-      <w:bookmarkEnd w:id="0"/>
+          <w:rFonts w:asciiTheme="minorEastAsia" w:eastAsiaTheme="minorEastAsia" w:hAnsiTheme="minorEastAsia"/>
+          <w:sz w:val="24"/>
+          <w:szCs w:val="24"/>
+        </w:rPr>
+      </w:pPr>
+      <w:r>
+        <w:rPr>
+          <w:rFonts w:asciiTheme="minorEastAsia" w:eastAsiaTheme="minorEastAsia" w:hAnsiTheme="minorEastAsia" w:hint="eastAsia"/>
+          <w:sz w:val="24"/>
+          <w:szCs w:val="24"/>
+        </w:rPr>
+        <w:t>代码维护：滕燊 赵林凤 冯仁伟</w:t>
+      </w:r>
     </w:p>
     <w:sectPr>
       <w:pgSz w:w="11906" w:h="16838"/>
@@ -3600,6 +3658,95 @@
     </w:lvl>
   </w:abstractNum>
   <w:abstractNum w:abstractNumId="5" w15:restartNumberingAfterBreak="0">
+    <w:nsid w:val="52181D35"/>
+    <w:multiLevelType w:val="hybridMultilevel"/>
+    <w:tmpl w:val="0950B4F4"/>
+    <w:lvl w:ilvl="0" w:tplc="E3F4830C">
+      <w:start w:val="1"/>
+      <w:numFmt w:val="decimal"/>
+      <w:lvlText w:val="%1"/>
+      <w:lvlJc w:val="left"/>
+      <w:pPr>
+        <w:ind w:left="360" w:hanging="360"/>
+      </w:pPr>
+      <w:rPr>
+        <w:rFonts w:hint="default"/>
+      </w:rPr>
+    </w:lvl>
+    <w:lvl w:ilvl="1" w:tplc="04090019">
+      <w:start w:val="1"/>
+      <w:numFmt w:val="lowerLetter"/>
+      <w:lvlText w:val="%2)"/>
+      <w:lvlJc w:val="left"/>
+      <w:pPr>
+        <w:ind w:left="840" w:hanging="420"/>
+      </w:pPr>
+    </w:lvl>
+    <w:lvl w:ilvl="2" w:tplc="0409001B" w:tentative="1">
+      <w:start w:val="1"/>
+      <w:numFmt w:val="lowerRoman"/>
+      <w:lvlText w:val="%3."/>
+      <w:lvlJc w:val="right"/>
+      <w:pPr>
+        <w:ind w:left="1260" w:hanging="420"/>
+      </w:pPr>
+    </w:lvl>
+    <w:lvl w:ilvl="3" w:tplc="0409000F" w:tentative="1">
+      <w:start w:val="1"/>
+      <w:numFmt w:val="decimal"/>
+      <w:lvlText w:val="%4."/>
+      <w:lvlJc w:val="left"/>
+      <w:pPr>
+        <w:ind w:left="1680" w:hanging="420"/>
+      </w:pPr>
+    </w:lvl>
+    <w:lvl w:ilvl="4" w:tplc="04090019" w:tentative="1">
+      <w:start w:val="1"/>
+      <w:numFmt w:val="lowerLetter"/>
+      <w:lvlText w:val="%5)"/>
+      <w:lvlJc w:val="left"/>
+      <w:pPr>
+        <w:ind w:left="2100" w:hanging="420"/>
+      </w:pPr>
+    </w:lvl>
+    <w:lvl w:ilvl="5" w:tplc="0409001B" w:tentative="1">
+      <w:start w:val="1"/>
+      <w:numFmt w:val="lowerRoman"/>
+      <w:lvlText w:val="%6."/>
+      <w:lvlJc w:val="right"/>
+      <w:pPr>
+        <w:ind w:left="2520" w:hanging="420"/>
+      </w:pPr>
+    </w:lvl>
+    <w:lvl w:ilvl="6" w:tplc="0409000F" w:tentative="1">
+      <w:start w:val="1"/>
+      <w:numFmt w:val="decimal"/>
+      <w:lvlText w:val="%7."/>
+      <w:lvlJc w:val="left"/>
+      <w:pPr>
+        <w:ind w:left="2940" w:hanging="420"/>
+      </w:pPr>
+    </w:lvl>
+    <w:lvl w:ilvl="7" w:tplc="04090019" w:tentative="1">
+      <w:start w:val="1"/>
+      <w:numFmt w:val="lowerLetter"/>
+      <w:lvlText w:val="%8)"/>
+      <w:lvlJc w:val="left"/>
+      <w:pPr>
+        <w:ind w:left="3360" w:hanging="420"/>
+      </w:pPr>
+    </w:lvl>
+    <w:lvl w:ilvl="8" w:tplc="0409001B" w:tentative="1">
+      <w:start w:val="1"/>
+      <w:numFmt w:val="lowerRoman"/>
+      <w:lvlText w:val="%9."/>
+      <w:lvlJc w:val="right"/>
+      <w:pPr>
+        <w:ind w:left="3780" w:hanging="420"/>
+      </w:pPr>
+    </w:lvl>
+  </w:abstractNum>
+  <w:abstractNum w:abstractNumId="6" w15:restartNumberingAfterBreak="0">
     <w:nsid w:val="54AA34A9"/>
     <w:multiLevelType w:val="multilevel"/>
     <w:tmpl w:val="00000003"/>
@@ -3685,6 +3832,95 @@
       <w:lvlJc w:val="right"/>
       <w:pPr>
         <w:ind w:left="4200" w:hanging="420"/>
+      </w:pPr>
+    </w:lvl>
+  </w:abstractNum>
+  <w:abstractNum w:abstractNumId="7" w15:restartNumberingAfterBreak="0">
+    <w:nsid w:val="734623A0"/>
+    <w:multiLevelType w:val="hybridMultilevel"/>
+    <w:tmpl w:val="E070EA5C"/>
+    <w:lvl w:ilvl="0" w:tplc="61D6ECCC">
+      <w:start w:val="1"/>
+      <w:numFmt w:val="lowerLetter"/>
+      <w:lvlText w:val="%1."/>
+      <w:lvlJc w:val="left"/>
+      <w:pPr>
+        <w:ind w:left="720" w:hanging="360"/>
+      </w:pPr>
+      <w:rPr>
+        <w:rFonts w:hint="default"/>
+      </w:rPr>
+    </w:lvl>
+    <w:lvl w:ilvl="1" w:tplc="04090019" w:tentative="1">
+      <w:start w:val="1"/>
+      <w:numFmt w:val="lowerLetter"/>
+      <w:lvlText w:val="%2)"/>
+      <w:lvlJc w:val="left"/>
+      <w:pPr>
+        <w:ind w:left="1200" w:hanging="420"/>
+      </w:pPr>
+    </w:lvl>
+    <w:lvl w:ilvl="2" w:tplc="0409001B" w:tentative="1">
+      <w:start w:val="1"/>
+      <w:numFmt w:val="lowerRoman"/>
+      <w:lvlText w:val="%3."/>
+      <w:lvlJc w:val="right"/>
+      <w:pPr>
+        <w:ind w:left="1620" w:hanging="420"/>
+      </w:pPr>
+    </w:lvl>
+    <w:lvl w:ilvl="3" w:tplc="0409000F" w:tentative="1">
+      <w:start w:val="1"/>
+      <w:numFmt w:val="decimal"/>
+      <w:lvlText w:val="%4."/>
+      <w:lvlJc w:val="left"/>
+      <w:pPr>
+        <w:ind w:left="2040" w:hanging="420"/>
+      </w:pPr>
+    </w:lvl>
+    <w:lvl w:ilvl="4" w:tplc="04090019" w:tentative="1">
+      <w:start w:val="1"/>
+      <w:numFmt w:val="lowerLetter"/>
+      <w:lvlText w:val="%5)"/>
+      <w:lvlJc w:val="left"/>
+      <w:pPr>
+        <w:ind w:left="2460" w:hanging="420"/>
+      </w:pPr>
+    </w:lvl>
+    <w:lvl w:ilvl="5" w:tplc="0409001B" w:tentative="1">
+      <w:start w:val="1"/>
+      <w:numFmt w:val="lowerRoman"/>
+      <w:lvlText w:val="%6."/>
+      <w:lvlJc w:val="right"/>
+      <w:pPr>
+        <w:ind w:left="2880" w:hanging="420"/>
+      </w:pPr>
+    </w:lvl>
+    <w:lvl w:ilvl="6" w:tplc="0409000F" w:tentative="1">
+      <w:start w:val="1"/>
+      <w:numFmt w:val="decimal"/>
+      <w:lvlText w:val="%7."/>
+      <w:lvlJc w:val="left"/>
+      <w:pPr>
+        <w:ind w:left="3300" w:hanging="420"/>
+      </w:pPr>
+    </w:lvl>
+    <w:lvl w:ilvl="7" w:tplc="04090019" w:tentative="1">
+      <w:start w:val="1"/>
+      <w:numFmt w:val="lowerLetter"/>
+      <w:lvlText w:val="%8)"/>
+      <w:lvlJc w:val="left"/>
+      <w:pPr>
+        <w:ind w:left="3720" w:hanging="420"/>
+      </w:pPr>
+    </w:lvl>
+    <w:lvl w:ilvl="8" w:tplc="0409001B" w:tentative="1">
+      <w:start w:val="1"/>
+      <w:numFmt w:val="lowerRoman"/>
+      <w:lvlText w:val="%9."/>
+      <w:lvlJc w:val="right"/>
+      <w:pPr>
+        <w:ind w:left="4140" w:hanging="420"/>
       </w:pPr>
     </w:lvl>
   </w:abstractNum>
@@ -3701,10 +3937,16 @@
     <w:abstractNumId w:val="1"/>
   </w:num>
   <w:num w:numId="5">
-    <w:abstractNumId w:val="5"/>
+    <w:abstractNumId w:val="6"/>
   </w:num>
   <w:num w:numId="6">
     <w:abstractNumId w:val="3"/>
+  </w:num>
+  <w:num w:numId="7">
+    <w:abstractNumId w:val="5"/>
+  </w:num>
+  <w:num w:numId="8">
+    <w:abstractNumId w:val="7"/>
   </w:num>
 </w:numbering>
 </file>

</xml_diff>